<commit_message>
Fix class name of test to validate in diagram.
</commit_message>
<xml_diff>
--- a/documents/SDS.docx
+++ b/documents/SDS.docx
@@ -9,6 +9,8 @@
           <w:rFonts w:asciiTheme="minorHAnsi" w:hAnsiTheme="minorHAnsi"/>
         </w:rPr>
       </w:pPr>
+      <w:bookmarkStart w:id="0" w:name="_GoBack"/>
+      <w:bookmarkEnd w:id="0"/>
       <w:r>
         <w:rPr>
           <w:rFonts w:ascii="Times New Roman" w:hAnsi="Times New Roman" w:cs="Times New Roman" w:hint="cs"/>
@@ -1420,8 +1422,8 @@
           <w:szCs w:val="36"/>
         </w:rPr>
       </w:pPr>
-      <w:bookmarkStart w:id="0" w:name="_oqlbatw72ra0" w:colFirst="0" w:colLast="0"/>
-      <w:bookmarkEnd w:id="0"/>
+      <w:bookmarkStart w:id="1" w:name="_oqlbatw72ra0" w:colFirst="0" w:colLast="0"/>
+      <w:bookmarkEnd w:id="1"/>
     </w:p>
     <w:p>
       <w:pPr>
@@ -1432,8 +1434,8 @@
           <w:szCs w:val="36"/>
         </w:rPr>
       </w:pPr>
-      <w:bookmarkStart w:id="1" w:name="_kfnnfduyekdl" w:colFirst="0" w:colLast="0"/>
-      <w:bookmarkEnd w:id="1"/>
+      <w:bookmarkStart w:id="2" w:name="_kfnnfduyekdl" w:colFirst="0" w:colLast="0"/>
+      <w:bookmarkEnd w:id="2"/>
     </w:p>
     <w:p>
       <w:pPr>
@@ -1444,8 +1446,8 @@
           <w:szCs w:val="36"/>
         </w:rPr>
       </w:pPr>
-      <w:bookmarkStart w:id="2" w:name="_714hmcexmg9e" w:colFirst="0" w:colLast="0"/>
-      <w:bookmarkEnd w:id="2"/>
+      <w:bookmarkStart w:id="3" w:name="_714hmcexmg9e" w:colFirst="0" w:colLast="0"/>
+      <w:bookmarkEnd w:id="3"/>
     </w:p>
     <w:p>
       <w:pPr>
@@ -1456,8 +1458,8 @@
           <w:szCs w:val="36"/>
         </w:rPr>
       </w:pPr>
-      <w:bookmarkStart w:id="3" w:name="_pyzhca920s23" w:colFirst="0" w:colLast="0"/>
-      <w:bookmarkEnd w:id="3"/>
+      <w:bookmarkStart w:id="4" w:name="_pyzhca920s23" w:colFirst="0" w:colLast="0"/>
+      <w:bookmarkEnd w:id="4"/>
       <w:r>
         <w:rPr>
           <w:rFonts w:ascii="Times New Roman" w:hAnsi="Times New Roman" w:cs="Times New Roman" w:hint="cs"/>
@@ -2030,8 +2032,8 @@
           <w:rFonts w:asciiTheme="minorHAnsi" w:hAnsiTheme="minorHAnsi"/>
         </w:rPr>
       </w:pPr>
-      <w:bookmarkStart w:id="4" w:name="_rd2zq0v9z90g" w:colFirst="0" w:colLast="0"/>
-      <w:bookmarkEnd w:id="4"/>
+      <w:bookmarkStart w:id="5" w:name="_rd2zq0v9z90g" w:colFirst="0" w:colLast="0"/>
+      <w:bookmarkEnd w:id="5"/>
       <w:r>
         <w:rPr>
           <w:rFonts w:ascii="Times New Roman" w:hAnsi="Times New Roman" w:cs="Times New Roman" w:hint="cs"/>
@@ -2212,25 +2214,7 @@
                 <w:color w:val="000000"/>
                 <w:rtl/>
               </w:rPr>
-              <w:t>תמר כהן, ריקי נוישטט, שרי בורובסקי, דסי קרקינובסק</w:t>
-            </w:r>
-            <w:bookmarkStart w:id="5" w:name="_GoBack"/>
-            <w:bookmarkEnd w:id="5"/>
-            <w:r>
-              <w:rPr>
-                <w:rFonts w:asciiTheme="minorHAnsi" w:eastAsia="Calibri" w:hAnsiTheme="minorHAnsi" w:cs="Calibri"/>
-                <w:color w:val="000000"/>
-                <w:rtl/>
-              </w:rPr>
-              <w:t xml:space="preserve">י, ציפורה בן </w:t>
-            </w:r>
-            <w:r>
-              <w:rPr>
-                <w:rFonts w:asciiTheme="minorHAnsi" w:eastAsia="Calibri" w:hAnsiTheme="minorHAnsi" w:cs="Calibri"/>
-                <w:color w:val="000000"/>
-                <w:rtl/>
-              </w:rPr>
-              <w:t>מרגי.</w:t>
+              <w:t>תמר כהן, ריקי נוישטט, שרי בורובסקי, דסי קרקינובסקי, ציפורה בן מרגי.</w:t>
             </w:r>
           </w:p>
         </w:tc>
@@ -2568,15 +2552,7 @@
                   <w:color w:val="1155CC"/>
                   <w:u w:val="single"/>
                 </w:rPr>
-                <w:t xml:space="preserve"> -  </w:t>
-              </w:r>
-              <w:r>
-                <w:rPr>
-                  <w:rFonts w:asciiTheme="minorHAnsi" w:hAnsiTheme="minorHAnsi"/>
-                  <w:color w:val="1155CC"/>
-                  <w:u w:val="single"/>
-                </w:rPr>
-                <w:t xml:space="preserve">  267654.</w:t>
+                <w:t xml:space="preserve"> -    267654.</w:t>
               </w:r>
             </w:hyperlink>
             <w:hyperlink r:id="rId16">
@@ -2840,14 +2816,7 @@
           <w:rFonts w:asciiTheme="minorHAnsi" w:hAnsiTheme="minorHAnsi"/>
           <w:rtl/>
         </w:rPr>
-        <w:t xml:space="preserve">ההחלטות המתקבלות במסמך נסמכות על </w:t>
-      </w:r>
-      <w:r>
-        <w:rPr>
-          <w:rFonts w:asciiTheme="minorHAnsi" w:hAnsiTheme="minorHAnsi"/>
-          <w:rtl/>
-        </w:rPr>
-        <w:t>הדרישות וכן על ההבנה של האפשרויות הטכנולוגיות ווהרכיבים הזמינים.</w:t>
+        <w:t>ההחלטות המתקבלות במסמך נסמכות על הדרישות וכן על ההבנה של האפשרויות הטכנולוגיות ווהרכיבים הזמינים.</w:t>
       </w:r>
     </w:p>
     <w:p>
@@ -2869,14 +2838,7 @@
           <w:rFonts w:asciiTheme="minorHAnsi" w:hAnsiTheme="minorHAnsi"/>
           <w:rtl/>
         </w:rPr>
-        <w:t>תפקידו לארגן תרשימים של ארכיטקטורת המערכת, העבודה על התרשימים השונים עוזרת לתכנן את הרכיבים השונים במערכת, הממשקים והקשרים ביניהם. ברגע שגרסה ראשונית של המסמך מוכנה ניתן כבר לעבור למימוש והבד</w:t>
-      </w:r>
-      <w:r>
-        <w:rPr>
-          <w:rFonts w:asciiTheme="minorHAnsi" w:hAnsiTheme="minorHAnsi"/>
-          <w:rtl/>
-        </w:rPr>
-        <w:t>יקות.</w:t>
+        <w:t>תפקידו לארגן תרשימים של ארכיטקטורת המערכת, העבודה על התרשימים השונים עוזרת לתכנן את הרכיבים השונים במערכת, הממשקים והקשרים ביניהם. ברגע שגרסה ראשונית של המסמך מוכנה ניתן כבר לעבור למימוש והבדיקות.</w:t>
       </w:r>
     </w:p>
     <w:p>
@@ -3006,14 +2968,7 @@
           <w:rFonts w:asciiTheme="minorHAnsi" w:hAnsiTheme="minorHAnsi"/>
           <w:rtl/>
         </w:rPr>
-        <w:t xml:space="preserve">דבר נוסף שמתואר במסמך זה, הוא תוכנית הבדיקות: בדיקת </w:t>
-      </w:r>
-      <w:r>
-        <w:rPr>
-          <w:rFonts w:asciiTheme="minorHAnsi" w:hAnsiTheme="minorHAnsi"/>
-          <w:rtl/>
-        </w:rPr>
-        <w:t>נכונות האלגוריתם וכן עמידות המערכת בפני קלט לא תקין וכדומה.</w:t>
+        <w:t>דבר נוסף שמתואר במסמך זה, הוא תוכנית הבדיקות: בדיקת נכונות האלגוריתם וכן עמידות המערכת בפני קלט לא תקין וכדומה.</w:t>
       </w:r>
     </w:p>
     <w:p>
@@ -3446,25 +3401,25 @@
       </w:pPr>
       <w:r>
         <w:rPr>
-          <w:rFonts w:asciiTheme="minorHAnsi" w:hAnsiTheme="minorHAnsi"/>
           <w:noProof/>
         </w:rPr>
         <w:drawing>
-          <wp:inline distT="114300" distB="114300" distL="114300" distR="114300">
-            <wp:extent cx="5867400" cy="2719388"/>
-            <wp:effectExtent l="0" t="0" r="0" b="0"/>
-            <wp:docPr id="3" name="image3.png"/>
-            <wp:cNvGraphicFramePr/>
+          <wp:inline distT="0" distB="0" distL="0" distR="0" wp14:anchorId="6824AB08" wp14:editId="7BB52521">
+            <wp:extent cx="5274310" cy="2917190"/>
+            <wp:effectExtent l="0" t="0" r="2540" b="0"/>
+            <wp:docPr id="4" name="Picture 4"/>
+            <wp:cNvGraphicFramePr>
+              <a:graphicFrameLocks xmlns:a="http://schemas.openxmlformats.org/drawingml/2006/main" noChangeAspect="1"/>
+            </wp:cNvGraphicFramePr>
             <a:graphic xmlns:a="http://schemas.openxmlformats.org/drawingml/2006/main">
               <a:graphicData uri="http://schemas.openxmlformats.org/drawingml/2006/picture">
                 <pic:pic xmlns:pic="http://schemas.openxmlformats.org/drawingml/2006/picture">
                   <pic:nvPicPr>
-                    <pic:cNvPr id="0" name="image3.png"/>
-                    <pic:cNvPicPr preferRelativeResize="0"/>
+                    <pic:cNvPr id="1" name=""/>
+                    <pic:cNvPicPr/>
                   </pic:nvPicPr>
                   <pic:blipFill>
                     <a:blip r:embed="rId18"/>
-                    <a:srcRect t="-1444" b="1444"/>
                     <a:stretch>
                       <a:fillRect/>
                     </a:stretch>
@@ -3472,12 +3427,11 @@
                   <pic:spPr>
                     <a:xfrm>
                       <a:off x="0" y="0"/>
-                      <a:ext cx="5867400" cy="2719388"/>
+                      <a:ext cx="5274310" cy="2917190"/>
                     </a:xfrm>
                     <a:prstGeom prst="rect">
                       <a:avLst/>
                     </a:prstGeom>
-                    <a:ln/>
                   </pic:spPr>
                 </pic:pic>
               </a:graphicData>
@@ -4116,7 +4070,21 @@
                 <w:rFonts w:asciiTheme="minorHAnsi" w:hAnsiTheme="minorHAnsi"/>
                 <w:rtl/>
               </w:rPr>
-              <w:t>פלט העץ ייוצג באמצעות רשימת זוגות.</w:t>
+              <w:t xml:space="preserve">פלט העץ ייוצג באמצעות רשימת </w:t>
+            </w:r>
+            <w:r>
+              <w:rPr>
+                <w:rFonts w:asciiTheme="minorHAnsi" w:hAnsiTheme="minorHAnsi" w:hint="cs"/>
+                <w:rtl/>
+              </w:rPr>
+              <w:t>שלשות</w:t>
+            </w:r>
+            <w:r>
+              <w:rPr>
+                <w:rFonts w:asciiTheme="minorHAnsi" w:hAnsiTheme="minorHAnsi"/>
+                <w:rtl/>
+              </w:rPr>
+              <w:t>.</w:t>
             </w:r>
           </w:p>
         </w:tc>
@@ -4295,27 +4263,20 @@
           <w:rFonts w:ascii="Times New Roman" w:hAnsi="Times New Roman" w:cs="Times New Roman" w:hint="cs"/>
           <w:rtl/>
         </w:rPr>
-        <w:t>ת</w:t>
+        <w:t>תוכנית</w:t>
+      </w:r>
+      <w:r>
+        <w:rPr>
+          <w:rFonts w:asciiTheme="minorHAnsi" w:hAnsiTheme="minorHAnsi"/>
+          <w:rtl/>
+        </w:rPr>
+        <w:t xml:space="preserve"> </w:t>
       </w:r>
       <w:r>
         <w:rPr>
           <w:rFonts w:ascii="Times New Roman" w:hAnsi="Times New Roman" w:cs="Times New Roman" w:hint="cs"/>
           <w:rtl/>
         </w:rPr>
-        <w:t>וכנית</w:t>
-      </w:r>
-      <w:r>
-        <w:rPr>
-          <w:rFonts w:asciiTheme="minorHAnsi" w:hAnsiTheme="minorHAnsi"/>
-          <w:rtl/>
-        </w:rPr>
-        <w:t xml:space="preserve"> </w:t>
-      </w:r>
-      <w:r>
-        <w:rPr>
-          <w:rFonts w:ascii="Times New Roman" w:hAnsi="Times New Roman" w:cs="Times New Roman" w:hint="cs"/>
-          <w:rtl/>
-        </w:rPr>
         <w:t>בדיקות</w:t>
       </w:r>
     </w:p>
@@ -4351,14 +4312,7 @@
           <w:rFonts w:asciiTheme="minorHAnsi" w:hAnsiTheme="minorHAnsi"/>
           <w:rtl/>
         </w:rPr>
-        <w:t xml:space="preserve"> הבדיקות יתועדו ע"י דו"ח בדיקה. תק</w:t>
-      </w:r>
-      <w:r>
-        <w:rPr>
-          <w:rFonts w:asciiTheme="minorHAnsi" w:hAnsiTheme="minorHAnsi"/>
-          <w:rtl/>
-        </w:rPr>
-        <w:t>לות יועברו לטיפול של המפתחים.</w:t>
+        <w:t xml:space="preserve"> הבדיקות יתועדו ע"י דו"ח בדיקה. תקלות יועברו לטיפול של המפתחים.</w:t>
       </w:r>
     </w:p>
     <w:p>
@@ -4395,56 +4349,35 @@
           <w:rFonts w:asciiTheme="minorHAnsi" w:hAnsiTheme="minorHAnsi"/>
           <w:rtl/>
         </w:rPr>
-        <w:t xml:space="preserve">בדיקה א': בדיקת נכונות האלגוריתם - המערכת תבדק ע"י הכנסת קלט והשוואת הפלט עם עץ למפל-זיו המצופה. יבדקו מספר קלטים שונים. ייבדק שחרור זיכרון שהוקצה במהלך התוכנית ובסיום התוכנית. מטרת הבדיקה </w:t>
-      </w:r>
-      <w:r>
-        <w:rPr>
-          <w:rFonts w:asciiTheme="minorHAnsi" w:hAnsiTheme="minorHAnsi"/>
-          <w:rtl/>
-        </w:rPr>
-        <w:t>היא לוודא שהאלגוריתם תקין ומחזיר פלט בפורמט נכון. מטרה נוספת היא בדיקת ניהול הזיכרון של המערכת.</w:t>
-      </w:r>
-    </w:p>
-    <w:p>
-      <w:pPr>
-        <w:rPr>
-          <w:rFonts w:asciiTheme="minorHAnsi" w:hAnsiTheme="minorHAnsi"/>
-        </w:rPr>
-      </w:pPr>
-      <w:r>
-        <w:rPr>
-          <w:rFonts w:asciiTheme="minorHAnsi" w:hAnsiTheme="minorHAnsi"/>
-          <w:rtl/>
-        </w:rPr>
-        <w:t>בדיקה ב': בדיקת עמידות המערכת עבור קלט לא תקין - המערכת תבדק ע"י הכנסת קלטים בפורמט שגוי, קלטים ארוכים וקלט ריק. מטרת הבדיקה היא לוודא שעבור קלט לא תקין יודפס ה</w:t>
-      </w:r>
-      <w:r>
-        <w:rPr>
-          <w:rFonts w:asciiTheme="minorHAnsi" w:hAnsiTheme="minorHAnsi"/>
-          <w:rtl/>
-        </w:rPr>
-        <w:t>ודעת שגיאה מתאימה והתוכנית תמשיך לרוץ בצורה תקינה.</w:t>
-      </w:r>
-    </w:p>
-    <w:p>
-      <w:pPr>
-        <w:rPr>
-          <w:rFonts w:asciiTheme="minorHAnsi" w:hAnsiTheme="minorHAnsi"/>
-        </w:rPr>
-      </w:pPr>
-      <w:r>
-        <w:rPr>
-          <w:rFonts w:asciiTheme="minorHAnsi" w:hAnsiTheme="minorHAnsi"/>
-          <w:rtl/>
-        </w:rPr>
-        <w:t>בדיקה ג': בדיקת עמידות המערכת במקרה משאבים שאינם זמינים - בצורה יזומה נמנע זמינות משאבים עבור המערכת. מטרת הבדיקה היא לוודא שהמערכת תופסת שגיאות, מדפיסה הודעה מתאימה ומשחררת משאבים שהוקצו. במקרה של שגיאה ק</w:t>
-      </w:r>
-      <w:r>
-        <w:rPr>
-          <w:rFonts w:asciiTheme="minorHAnsi" w:hAnsiTheme="minorHAnsi"/>
-          <w:rtl/>
-        </w:rPr>
-        <w:t>ריטית שעבורה התוכנית לא יכולה להמשיך לרוץ, כגון שגיאות חומרה, יש לוודא שהמערכת משחררת משאבים שהוקצו סוגרת את התוכנית בצורה תקינה. מטרת הבדיקה היא לוודא את עמידות המערכת במקרה של שגיאות.</w:t>
+        <w:t>בדיקה א': בדיקת נכונות האלגוריתם - המערכת תבדק ע"י הכנסת קלט והשוואת הפלט עם עץ למפל-זיו המצופה. יבדקו מספר קלטים שונים. ייבדק שחרור זיכרון שהוקצה במהלך התוכנית ובסיום התוכנית. מטרת הבדיקה היא לוודא שהאלגוריתם תקין ומחזיר פלט בפורמט נכון. מטרה נוספת היא בדיקת ניהול הזיכרון של המערכת.</w:t>
+      </w:r>
+    </w:p>
+    <w:p>
+      <w:pPr>
+        <w:rPr>
+          <w:rFonts w:asciiTheme="minorHAnsi" w:hAnsiTheme="minorHAnsi"/>
+        </w:rPr>
+      </w:pPr>
+      <w:r>
+        <w:rPr>
+          <w:rFonts w:asciiTheme="minorHAnsi" w:hAnsiTheme="minorHAnsi"/>
+          <w:rtl/>
+        </w:rPr>
+        <w:t>בדיקה ב': בדיקת עמידות המערכת עבור קלט לא תקין - המערכת תבדק ע"י הכנסת קלטים בפורמט שגוי, קלטים ארוכים וקלט ריק. מטרת הבדיקה היא לוודא שעבור קלט לא תקין יודפס הודעת שגיאה מתאימה והתוכנית תמשיך לרוץ בצורה תקינה.</w:t>
+      </w:r>
+    </w:p>
+    <w:p>
+      <w:pPr>
+        <w:rPr>
+          <w:rFonts w:asciiTheme="minorHAnsi" w:hAnsiTheme="minorHAnsi"/>
+        </w:rPr>
+      </w:pPr>
+      <w:r>
+        <w:rPr>
+          <w:rFonts w:asciiTheme="minorHAnsi" w:hAnsiTheme="minorHAnsi"/>
+          <w:rtl/>
+        </w:rPr>
+        <w:t>בדיקה ג': בדיקת עמידות המערכת במקרה משאבים שאינם זמינים - בצורה יזומה נמנע זמינות משאבים עבור המערכת. מטרת הבדיקה היא לוודא שהמערכת תופסת שגיאות, מדפיסה הודעה מתאימה ומשחררת משאבים שהוקצו. במקרה של שגיאה קריטית שעבורה התוכנית לא יכולה להמשיך לרוץ, כגון שגיאות חומרה, יש לוודא שהמערכת משחררת משאבים שהוקצו סוגרת את התוכנית בצורה תקינה. מטרת הבדיקה היא לוודא את עמידות המערכת במקרה של שגיאות.</w:t>
       </w:r>
     </w:p>
     <w:p>
@@ -4481,14 +4414,7 @@
           <w:rFonts w:asciiTheme="minorHAnsi" w:hAnsiTheme="minorHAnsi"/>
           <w:rtl/>
         </w:rPr>
-        <w:t xml:space="preserve">תיעוד הבדיקות -  הבודק ימלא דו"ח בדיקה </w:t>
-      </w:r>
-      <w:r>
-        <w:rPr>
-          <w:rFonts w:asciiTheme="minorHAnsi" w:hAnsiTheme="minorHAnsi"/>
-          <w:rtl/>
-        </w:rPr>
-        <w:t>שכולל את תהליך הבדיקה, פירוט הבדיקה, ותוצאות מדויקות.</w:t>
+        <w:t>תיעוד הבדיקות -  הבודק ימלא דו"ח בדיקה שכולל את תהליך הבדיקה, פירוט הבדיקה, ותוצאות מדויקות.</w:t>
       </w:r>
     </w:p>
     <w:p>
@@ -6737,6 +6663,7 @@
   <w:style w:type="character" w:default="1" w:styleId="DefaultParagraphFont">
     <w:name w:val="Default Paragraph Font"/>
     <w:uiPriority w:val="1"/>
+    <w:semiHidden/>
     <w:unhideWhenUsed/>
   </w:style>
   <w:style w:type="table" w:default="1" w:styleId="TableNormal">

</xml_diff>